<commit_message>
Dokumentace k recenzentovi V1
</commit_message>
<xml_diff>
--- a/Dokumentace/Dokumentace_recenzent.docx
+++ b/Dokumentace/Dokumentace_recenzent.docx
@@ -6,11 +6,17 @@
       <w:r>
         <w:t>Dokumentace – recenzent</w:t>
       </w:r>
+      <w:r>
+        <w:t xml:space="preserve"> v1</w:t>
+      </w:r>
     </w:p>
     <w:p/>
     <w:p>
       <w:r>
         <w:t>Tento dokument popisuje rozhraní pro recenzenta</w:t>
+      </w:r>
+      <w:r>
+        <w:t xml:space="preserve"> </w:t>
       </w:r>
     </w:p>
     <w:p/>
@@ -25,10 +31,10 @@
           <w:noProof/>
         </w:rPr>
         <w:drawing>
-          <wp:inline distT="0" distB="0" distL="0" distR="0" wp14:anchorId="296DA4C4" wp14:editId="0E3DAEFB">
-            <wp:extent cx="5760720" cy="3393440"/>
-            <wp:effectExtent l="0" t="0" r="0" b="0"/>
-            <wp:docPr id="1" name="Obrázek 1" descr="Obsah obrázku snímek obrazovky, monitor, obrazovka, televizor&#10;&#10;Popis byl vytvořen automaticky"/>
+          <wp:inline distT="0" distB="0" distL="0" distR="0" wp14:anchorId="450CCB42" wp14:editId="6ABE9EB9">
+            <wp:extent cx="5760720" cy="3348990"/>
+            <wp:effectExtent l="0" t="0" r="0" b="3810"/>
+            <wp:docPr id="1" name="Obrázek 1"/>
             <wp:cNvGraphicFramePr>
               <a:graphicFrameLocks xmlns:a="http://schemas.openxmlformats.org/drawingml/2006/main" noChangeAspect="1"/>
             </wp:cNvGraphicFramePr>
@@ -36,17 +42,11 @@
               <a:graphicData uri="http://schemas.openxmlformats.org/drawingml/2006/picture">
                 <pic:pic xmlns:pic="http://schemas.openxmlformats.org/drawingml/2006/picture">
                   <pic:nvPicPr>
-                    <pic:cNvPr id="1" name="Obrázek 1" descr="Obsah obrázku snímek obrazovky, monitor, obrazovka, televizor&#10;&#10;Popis byl vytvořen automaticky"/>
+                    <pic:cNvPr id="1" name=""/>
                     <pic:cNvPicPr/>
                   </pic:nvPicPr>
                   <pic:blipFill>
-                    <a:blip r:embed="rId4" cstate="print">
-                      <a:extLst>
-                        <a:ext uri="{28A0092B-C50C-407E-A947-70E740481C1C}">
-                          <a14:useLocalDpi xmlns:a14="http://schemas.microsoft.com/office/drawing/2010/main" val="0"/>
-                        </a:ext>
-                      </a:extLst>
-                    </a:blip>
+                    <a:blip r:embed="rId4"/>
                     <a:stretch>
                       <a:fillRect/>
                     </a:stretch>
@@ -54,7 +54,7 @@
                   <pic:spPr>
                     <a:xfrm>
                       <a:off x="0" y="0"/>
-                      <a:ext cx="5760720" cy="3393440"/>
+                      <a:ext cx="5760720" cy="3348990"/>
                     </a:xfrm>
                     <a:prstGeom prst="rect">
                       <a:avLst/>
@@ -72,40 +72,236 @@
         <w:t>Popis:</w:t>
       </w:r>
     </w:p>
+    <w:p>
+      <w:r>
+        <w:t>Odhlášení – tlačítko, které uživatele odhlásí a vrátí zpět na úvodní stránku</w:t>
+      </w:r>
+    </w:p>
+    <w:p>
+      <w:r>
+        <w:t>Upravit profil – tlačítko, které po stisknutí uživateli zobrazí nabídku na úpravu profilu (změnění jména, profilového obrázku atd.)</w:t>
+      </w:r>
+    </w:p>
+    <w:p>
+      <w:proofErr w:type="spellStart"/>
+      <w:r>
+        <w:t>Home</w:t>
+      </w:r>
+      <w:proofErr w:type="spellEnd"/>
+      <w:r>
+        <w:t xml:space="preserve"> – tlačítko, které po stisknutí přesměruje uživatele na </w:t>
+      </w:r>
+      <w:r>
+        <w:t>úvodní stránku</w:t>
+      </w:r>
+    </w:p>
+    <w:p>
+      <w:r>
+        <w:t>HelpDesk – tlačítko, které uživateli zobrazí pole pro zadání dotazu v případě, že má uživatel dotazy.</w:t>
+      </w:r>
+    </w:p>
     <w:p/>
     <w:p>
       <w:r>
-        <w:t>Odhlášení – tlačítko, které uživatele odhlásí a vrátí zpět na úvodní stránku</w:t>
-      </w:r>
-    </w:p>
-    <w:p>
-      <w:r>
-        <w:t>Upravit profil – tlačítko, které po stisknutí uživateli zobrazí nabídku na úpravu profilu (změnění jména, profilového obrázku atd.)</w:t>
-      </w:r>
-    </w:p>
+        <w:t>Na stránce pro recenzenta se zobrazují články, které má recenzent přidělené k posouzení.</w:t>
+      </w:r>
+      <w:r>
+        <w:t xml:space="preserve"> Pod články jsou odkazy na jejich stažení. </w:t>
+      </w:r>
+    </w:p>
+    <w:p/>
+    <w:p>
+      <w:r>
+        <w:rPr>
+          <w:noProof/>
+        </w:rPr>
+        <w:lastRenderedPageBreak/>
+        <w:drawing>
+          <wp:inline distT="0" distB="0" distL="0" distR="0" wp14:anchorId="430847CE" wp14:editId="76A5C8A1">
+            <wp:extent cx="5760720" cy="3132455"/>
+            <wp:effectExtent l="0" t="0" r="0" b="0"/>
+            <wp:docPr id="3" name="Obrázek 3"/>
+            <wp:cNvGraphicFramePr>
+              <a:graphicFrameLocks xmlns:a="http://schemas.openxmlformats.org/drawingml/2006/main" noChangeAspect="1"/>
+            </wp:cNvGraphicFramePr>
+            <a:graphic xmlns:a="http://schemas.openxmlformats.org/drawingml/2006/main">
+              <a:graphicData uri="http://schemas.openxmlformats.org/drawingml/2006/picture">
+                <pic:pic xmlns:pic="http://schemas.openxmlformats.org/drawingml/2006/picture">
+                  <pic:nvPicPr>
+                    <pic:cNvPr id="1" name=""/>
+                    <pic:cNvPicPr/>
+                  </pic:nvPicPr>
+                  <pic:blipFill>
+                    <a:blip r:embed="rId5"/>
+                    <a:stretch>
+                      <a:fillRect/>
+                    </a:stretch>
+                  </pic:blipFill>
+                  <pic:spPr>
+                    <a:xfrm>
+                      <a:off x="0" y="0"/>
+                      <a:ext cx="5760720" cy="3132455"/>
+                    </a:xfrm>
+                    <a:prstGeom prst="rect">
+                      <a:avLst/>
+                    </a:prstGeom>
+                  </pic:spPr>
+                </pic:pic>
+              </a:graphicData>
+            </a:graphic>
+          </wp:inline>
+        </w:drawing>
+      </w:r>
+      <w:r>
+        <w:t>Popis:</w:t>
+      </w:r>
+    </w:p>
+    <w:p>
+      <w:r>
+        <w:t>Pod odkazy na stažení se nachází formuláře pro nevyplněné posudky k přiděleným článkům.</w:t>
+      </w:r>
+    </w:p>
+    <w:p/>
     <w:p>
       <w:proofErr w:type="spellStart"/>
       <w:r>
-        <w:t>Home</w:t>
+        <w:t>Akt.prinos</w:t>
       </w:r>
       <w:proofErr w:type="spellEnd"/>
       <w:r>
-        <w:t xml:space="preserve"> – tlačítko, které po stisknutí přesměruje uživatele na </w:t>
-      </w:r>
-      <w:r>
-        <w:t>úvodní stránku</w:t>
-      </w:r>
-    </w:p>
-    <w:p>
-      <w:r>
-        <w:t>HelpDesk – tlačítko, které uživateli zobrazí pole pro zadání dotazu v případě, že má uživatel dotazy.</w:t>
+        <w:t xml:space="preserve"> – Nabídka s hodnotami od </w:t>
+      </w:r>
+      <w:proofErr w:type="gramStart"/>
+      <w:r>
+        <w:t>1 – 5</w:t>
+      </w:r>
+      <w:proofErr w:type="gramEnd"/>
+      <w:r>
+        <w:t xml:space="preserve">(1 nejlepší – 5 nejhorší) k ohodnocení </w:t>
+      </w:r>
+      <w:r>
+        <w:t>aktuálnosti, zajímavosti a přínosu článku</w:t>
+      </w:r>
+      <w:r>
+        <w:t>.</w:t>
+      </w:r>
+      <w:r>
+        <w:t xml:space="preserve"> </w:t>
+      </w:r>
+      <w:r>
+        <w:t>M</w:t>
+      </w:r>
+      <w:r>
+        <w:t>usí být vyplněno.</w:t>
+      </w:r>
+    </w:p>
+    <w:p>
+      <w:r>
+        <w:t>Jazykový přínos</w:t>
+      </w:r>
+      <w:r>
+        <w:t xml:space="preserve"> – Nabídka s hodnotami od </w:t>
+      </w:r>
+      <w:proofErr w:type="gramStart"/>
+      <w:r>
+        <w:t>1 – 5</w:t>
+      </w:r>
+      <w:proofErr w:type="gramEnd"/>
+      <w:r>
+        <w:t xml:space="preserve">(1 nejlepší – 5 nejhorší) k ohodnocení </w:t>
+      </w:r>
+      <w:r>
+        <w:t>jazykové a stylistické úrovně článku</w:t>
+      </w:r>
+      <w:r>
+        <w:t>. M</w:t>
+      </w:r>
+      <w:r>
+        <w:t>usí být vyplněno.</w:t>
+      </w:r>
+    </w:p>
+    <w:p>
+      <w:r>
+        <w:t>Originalita</w:t>
+      </w:r>
+      <w:r>
+        <w:t xml:space="preserve"> – Nabídka s hodnotami od </w:t>
+      </w:r>
+      <w:proofErr w:type="gramStart"/>
+      <w:r>
+        <w:t>1 – 5</w:t>
+      </w:r>
+      <w:proofErr w:type="gramEnd"/>
+      <w:r>
+        <w:t xml:space="preserve">(1 nejlepší – 5 nejhorší) k ohodnocení </w:t>
+      </w:r>
+      <w:r>
+        <w:t>originality článku</w:t>
+      </w:r>
+      <w:r>
+        <w:t>. M</w:t>
+      </w:r>
+      <w:r>
+        <w:t>usí být vyplněno.</w:t>
+      </w:r>
+    </w:p>
+    <w:p>
+      <w:r>
+        <w:t>O</w:t>
+      </w:r>
+      <w:r>
+        <w:t>dborná úroveň</w:t>
+      </w:r>
+      <w:r>
+        <w:t xml:space="preserve"> – Nabídka s hodnotami od </w:t>
+      </w:r>
+      <w:proofErr w:type="gramStart"/>
+      <w:r>
+        <w:t>1 – 5</w:t>
+      </w:r>
+      <w:proofErr w:type="gramEnd"/>
+      <w:r>
+        <w:t>(1 nejlepší – 5 nejhorší) k ohodnocení o</w:t>
+      </w:r>
+      <w:r>
+        <w:t>dborné úrovně</w:t>
+      </w:r>
+      <w:r>
+        <w:t xml:space="preserve"> článku</w:t>
+      </w:r>
+      <w:r>
+        <w:t>. M</w:t>
+      </w:r>
+      <w:r>
+        <w:t>usí být vyplněno.</w:t>
+      </w:r>
+    </w:p>
+    <w:p>
+      <w:r>
+        <w:t>Vyžádat osobní revize – Zaškrtávací tlačítko. Pokud je zaškrtnuto recenzent si žádá osobní revizi. Pokud nežádá, tlačítko nechá nevyplněné. Nemusí být vyplněno.</w:t>
+      </w:r>
+    </w:p>
+    <w:p>
+      <w:r>
+        <w:t>Datum vytvoření – Po kliknutí do pole se otevře kalendář, kde recenzent vyplní datum, kdy posudek vytvářel. Musí být vyplněno.</w:t>
+      </w:r>
+    </w:p>
+    <w:p>
+      <w:r>
+        <w:t xml:space="preserve">Textové pole pro otevřenou odpověď – Recenzent může přidat slovní odpověď či připomínku. </w:t>
+      </w:r>
+    </w:p>
+    <w:p>
+      <w:r>
+        <w:t>Odeslat – Tlačítko, které po stisknutí odešle posudek.</w:t>
       </w:r>
     </w:p>
     <w:p/>
-    <w:p>
-      <w:r>
-        <w:t>Na stránce pro recenzenta se zobrazují články, které má recenzent přidělené k posouzení.</w:t>
-      </w:r>
+    <w:p/>
+    <w:p>
+      <w:pPr>
+        <w:ind w:firstLine="708"/>
+      </w:pPr>
     </w:p>
     <w:sectPr>
       <w:pgSz w:w="11906" w:h="16838"/>

</xml_diff>